<commit_message>
Formulario corregido para pdf y word
</commit_message>
<xml_diff>
--- a/osticket/scp/investigacion.docx
+++ b/osticket/scp/investigacion.docx
@@ -165,6 +165,14 @@
           <w:b/>
           <w:sz w:val="20"/>
         </w:rPr>
+        <w:t xml:space="preserve"># </w:t>
+      </w:r>
+      <w:r>
+        <w:rPr>
+          <w:rFonts w:ascii="Arial Narrow" w:hAnsi="Arial Narrow"/>
+          <w:b/>
+          <w:sz w:val="20"/>
+        </w:rPr>
         <w:t>{ticket}</w:t>
       </w:r>
     </w:p>
@@ -193,8 +201,6 @@
         </w:rPr>
         <w:t xml:space="preserve"> </w:t>
       </w:r>
-      <w:bookmarkStart w:id="0" w:name="tituloProyecto"/>
-      <w:bookmarkEnd w:id="0"/>
     </w:p>
     <w:p>
       <w:pPr>
@@ -296,8 +302,6 @@
         </w:rPr>
         <w:t xml:space="preserve"> </w:t>
       </w:r>
-      <w:bookmarkStart w:id="1" w:name="autor"/>
-      <w:bookmarkEnd w:id="1"/>
     </w:p>
     <w:p>
       <w:pPr>
@@ -593,15 +597,15 @@
               <w:pStyle w:val="Textoindependiente2"/>
               <w:rPr>
                 <w:rFonts w:ascii="Arial Narrow" w:hAnsi="Arial Narrow"/>
-                <w:b/>
-                <w:sz w:val="22"/>
-                <w:szCs w:val="22"/>
-              </w:rPr>
-            </w:pPr>
-            <w:r>
-              <w:rPr>
-                <w:rFonts w:ascii="Arial Narrow" w:hAnsi="Arial Narrow"/>
-                <w:b/>
+                <w:bCs/>
+                <w:sz w:val="22"/>
+                <w:szCs w:val="22"/>
+              </w:rPr>
+            </w:pPr>
+            <w:r>
+              <w:rPr>
+                <w:rFonts w:ascii="Arial Narrow" w:hAnsi="Arial Narrow"/>
+                <w:bCs/>
                 <w:sz w:val="22"/>
                 <w:szCs w:val="22"/>
               </w:rPr>
@@ -732,25 +736,7 @@
                 <w:sz w:val="22"/>
                 <w:szCs w:val="22"/>
               </w:rPr>
-              <w:t>{</w:t>
-            </w:r>
-            <w:r>
-              <w:rPr>
-                <w:rFonts w:ascii="Arial Narrow" w:hAnsi="Arial Narrow"/>
-                <w:b/>
-                <w:sz w:val="22"/>
-                <w:szCs w:val="22"/>
-              </w:rPr>
-              <w:t>a3</w:t>
-            </w:r>
-            <w:r>
-              <w:rPr>
-                <w:rFonts w:ascii="Arial Narrow" w:hAnsi="Arial Narrow"/>
-                <w:b/>
-                <w:sz w:val="22"/>
-                <w:szCs w:val="22"/>
-              </w:rPr>
-              <w:t>}</w:t>
+              <w:t>{a3}</w:t>
             </w:r>
           </w:p>
         </w:tc>
@@ -822,25 +808,7 @@
                 <w:sz w:val="22"/>
                 <w:szCs w:val="22"/>
               </w:rPr>
-              <w:t>{</w:t>
-            </w:r>
-            <w:r>
-              <w:rPr>
-                <w:rFonts w:ascii="Arial Narrow" w:hAnsi="Arial Narrow"/>
-                <w:b/>
-                <w:sz w:val="22"/>
-                <w:szCs w:val="22"/>
-              </w:rPr>
-              <w:t>a4</w:t>
-            </w:r>
-            <w:r>
-              <w:rPr>
-                <w:rFonts w:ascii="Arial Narrow" w:hAnsi="Arial Narrow"/>
-                <w:b/>
-                <w:sz w:val="22"/>
-                <w:szCs w:val="22"/>
-              </w:rPr>
-              <w:t>}</w:t>
+              <w:t>{a4}</w:t>
             </w:r>
           </w:p>
         </w:tc>
@@ -986,25 +954,7 @@
                 <w:sz w:val="22"/>
                 <w:szCs w:val="22"/>
               </w:rPr>
-              <w:t>{</w:t>
-            </w:r>
-            <w:r>
-              <w:rPr>
-                <w:rFonts w:ascii="Arial Narrow" w:hAnsi="Arial Narrow"/>
-                <w:b/>
-                <w:sz w:val="22"/>
-                <w:szCs w:val="22"/>
-              </w:rPr>
-              <w:t>a5</w:t>
-            </w:r>
-            <w:r>
-              <w:rPr>
-                <w:rFonts w:ascii="Arial Narrow" w:hAnsi="Arial Narrow"/>
-                <w:b/>
-                <w:sz w:val="22"/>
-                <w:szCs w:val="22"/>
-              </w:rPr>
-              <w:t>}</w:t>
+              <w:t>{a5}</w:t>
             </w:r>
           </w:p>
         </w:tc>
@@ -1018,15 +968,15 @@
               <w:pStyle w:val="Textoindependiente2"/>
               <w:rPr>
                 <w:rFonts w:ascii="Arial" w:hAnsi="Arial" w:cs="Arial"/>
-                <w:b/>
-                <w:sz w:val="22"/>
-                <w:szCs w:val="22"/>
-              </w:rPr>
-            </w:pPr>
-            <w:r>
-              <w:rPr>
-                <w:rFonts w:ascii="Arial" w:hAnsi="Arial" w:cs="Arial"/>
-                <w:b/>
+                <w:bCs/>
+                <w:sz w:val="22"/>
+                <w:szCs w:val="22"/>
+              </w:rPr>
+            </w:pPr>
+            <w:r>
+              <w:rPr>
+                <w:rFonts w:ascii="Arial" w:hAnsi="Arial" w:cs="Arial"/>
+                <w:bCs/>
                 <w:sz w:val="22"/>
                 <w:szCs w:val="22"/>
               </w:rPr>
@@ -1088,25 +1038,7 @@
                 <w:sz w:val="22"/>
                 <w:szCs w:val="22"/>
               </w:rPr>
-              <w:t>{</w:t>
-            </w:r>
-            <w:r>
-              <w:rPr>
-                <w:rFonts w:ascii="Arial Narrow" w:hAnsi="Arial Narrow"/>
-                <w:b/>
-                <w:sz w:val="22"/>
-                <w:szCs w:val="22"/>
-              </w:rPr>
-              <w:t>a6</w:t>
-            </w:r>
-            <w:r>
-              <w:rPr>
-                <w:rFonts w:ascii="Arial Narrow" w:hAnsi="Arial Narrow"/>
-                <w:b/>
-                <w:sz w:val="22"/>
-                <w:szCs w:val="22"/>
-              </w:rPr>
-              <w:t>}</w:t>
+              <w:t>{a6}</w:t>
             </w:r>
           </w:p>
         </w:tc>
@@ -1180,25 +1112,7 @@
                 <w:sz w:val="22"/>
                 <w:szCs w:val="22"/>
               </w:rPr>
-              <w:t>{</w:t>
-            </w:r>
-            <w:r>
-              <w:rPr>
-                <w:rFonts w:ascii="Arial Narrow" w:hAnsi="Arial Narrow"/>
-                <w:b/>
-                <w:sz w:val="22"/>
-                <w:szCs w:val="22"/>
-              </w:rPr>
-              <w:t>a7</w:t>
-            </w:r>
-            <w:r>
-              <w:rPr>
-                <w:rFonts w:ascii="Arial Narrow" w:hAnsi="Arial Narrow"/>
-                <w:b/>
-                <w:sz w:val="22"/>
-                <w:szCs w:val="22"/>
-              </w:rPr>
-              <w:t>}</w:t>
+              <w:t>{a7}</w:t>
             </w:r>
           </w:p>
         </w:tc>
@@ -1310,25 +1224,7 @@
                 <w:sz w:val="22"/>
                 <w:szCs w:val="22"/>
               </w:rPr>
-              <w:t>{</w:t>
-            </w:r>
-            <w:r>
-              <w:rPr>
-                <w:rFonts w:ascii="Arial Narrow" w:hAnsi="Arial Narrow"/>
-                <w:b/>
-                <w:sz w:val="22"/>
-                <w:szCs w:val="22"/>
-              </w:rPr>
-              <w:t>a8</w:t>
-            </w:r>
-            <w:r>
-              <w:rPr>
-                <w:rFonts w:ascii="Arial Narrow" w:hAnsi="Arial Narrow"/>
-                <w:b/>
-                <w:sz w:val="22"/>
-                <w:szCs w:val="22"/>
-              </w:rPr>
-              <w:t>}</w:t>
+              <w:t>{a8}</w:t>
             </w:r>
           </w:p>
         </w:tc>
@@ -1484,15 +1380,15 @@
               <w:pStyle w:val="Textoindependiente2"/>
               <w:rPr>
                 <w:rFonts w:ascii="Arial" w:hAnsi="Arial" w:cs="Arial"/>
-                <w:b/>
-                <w:sz w:val="22"/>
-                <w:szCs w:val="22"/>
-              </w:rPr>
-            </w:pPr>
-            <w:r>
-              <w:rPr>
-                <w:rFonts w:ascii="Arial" w:hAnsi="Arial" w:cs="Arial"/>
-                <w:b/>
+                <w:bCs/>
+                <w:sz w:val="22"/>
+                <w:szCs w:val="22"/>
+              </w:rPr>
+            </w:pPr>
+            <w:r>
+              <w:rPr>
+                <w:rFonts w:ascii="Arial" w:hAnsi="Arial" w:cs="Arial"/>
+                <w:bCs/>
                 <w:sz w:val="22"/>
                 <w:szCs w:val="22"/>
               </w:rPr>
@@ -1501,7 +1397,7 @@
             <w:r>
               <w:rPr>
                 <w:rFonts w:ascii="Arial" w:hAnsi="Arial" w:cs="Arial"/>
-                <w:b/>
+                <w:bCs/>
                 <w:sz w:val="22"/>
                 <w:szCs w:val="22"/>
               </w:rPr>
@@ -1510,7 +1406,7 @@
             <w:r>
               <w:rPr>
                 <w:rFonts w:ascii="Arial" w:hAnsi="Arial" w:cs="Arial"/>
-                <w:b/>
+                <w:bCs/>
                 <w:sz w:val="22"/>
                 <w:szCs w:val="22"/>
               </w:rPr>
@@ -1681,25 +1577,7 @@
                 <w:sz w:val="22"/>
                 <w:szCs w:val="22"/>
               </w:rPr>
-              <w:t>{</w:t>
-            </w:r>
-            <w:r>
-              <w:rPr>
-                <w:rFonts w:ascii="Arial Narrow" w:hAnsi="Arial Narrow"/>
-                <w:b/>
-                <w:sz w:val="22"/>
-                <w:szCs w:val="22"/>
-              </w:rPr>
-              <w:t>a11</w:t>
-            </w:r>
-            <w:r>
-              <w:rPr>
-                <w:rFonts w:ascii="Arial Narrow" w:hAnsi="Arial Narrow"/>
-                <w:b/>
-                <w:sz w:val="22"/>
-                <w:szCs w:val="22"/>
-              </w:rPr>
-              <w:t>}</w:t>
+              <w:t>{a11}</w:t>
             </w:r>
           </w:p>
         </w:tc>
@@ -1878,25 +1756,7 @@
                 <w:sz w:val="22"/>
                 <w:szCs w:val="22"/>
               </w:rPr>
-              <w:t>{</w:t>
-            </w:r>
-            <w:r>
-              <w:rPr>
-                <w:rFonts w:ascii="Arial Narrow" w:hAnsi="Arial Narrow"/>
-                <w:b/>
-                <w:sz w:val="22"/>
-                <w:szCs w:val="22"/>
-              </w:rPr>
-              <w:t>a13</w:t>
-            </w:r>
-            <w:r>
-              <w:rPr>
-                <w:rFonts w:ascii="Arial Narrow" w:hAnsi="Arial Narrow"/>
-                <w:b/>
-                <w:sz w:val="22"/>
-                <w:szCs w:val="22"/>
-              </w:rPr>
-              <w:t>}</w:t>
+              <w:t>{a13}</w:t>
             </w:r>
           </w:p>
         </w:tc>
@@ -2028,25 +1888,7 @@
                 <w:sz w:val="22"/>
                 <w:szCs w:val="22"/>
               </w:rPr>
-              <w:t>{</w:t>
-            </w:r>
-            <w:r>
-              <w:rPr>
-                <w:rFonts w:ascii="Arial Narrow" w:hAnsi="Arial Narrow"/>
-                <w:b/>
-                <w:sz w:val="22"/>
-                <w:szCs w:val="22"/>
-              </w:rPr>
-              <w:t>a14</w:t>
-            </w:r>
-            <w:r>
-              <w:rPr>
-                <w:rFonts w:ascii="Arial Narrow" w:hAnsi="Arial Narrow"/>
-                <w:b/>
-                <w:sz w:val="22"/>
-                <w:szCs w:val="22"/>
-              </w:rPr>
-              <w:t>}</w:t>
+              <w:t>{a14}</w:t>
             </w:r>
           </w:p>
         </w:tc>
@@ -2129,25 +1971,7 @@
                 <w:sz w:val="22"/>
                 <w:szCs w:val="22"/>
               </w:rPr>
-              <w:t>{</w:t>
-            </w:r>
-            <w:r>
-              <w:rPr>
-                <w:rFonts w:ascii="Arial Narrow" w:hAnsi="Arial Narrow"/>
-                <w:b/>
-                <w:sz w:val="22"/>
-                <w:szCs w:val="22"/>
-              </w:rPr>
-              <w:t>a15</w:t>
-            </w:r>
-            <w:r>
-              <w:rPr>
-                <w:rFonts w:ascii="Arial Narrow" w:hAnsi="Arial Narrow"/>
-                <w:b/>
-                <w:sz w:val="22"/>
-                <w:szCs w:val="22"/>
-              </w:rPr>
-              <w:t>}</w:t>
+              <w:t>{a15}</w:t>
             </w:r>
           </w:p>
         </w:tc>
@@ -2314,13 +2138,17 @@
               <w:jc w:val="center"/>
               <w:rPr>
                 <w:rFonts w:ascii="Arial" w:hAnsi="Arial" w:cs="Arial"/>
-                <w:sz w:val="22"/>
-                <w:szCs w:val="22"/>
-              </w:rPr>
-            </w:pPr>
-            <w:r>
-              <w:rPr>
-                <w:rFonts w:ascii="Arial" w:hAnsi="Arial" w:cs="Arial"/>
+                <w:b/>
+                <w:bCs/>
+                <w:sz w:val="22"/>
+                <w:szCs w:val="22"/>
+              </w:rPr>
+            </w:pPr>
+            <w:r>
+              <w:rPr>
+                <w:rFonts w:ascii="Arial" w:hAnsi="Arial" w:cs="Arial"/>
+                <w:b/>
+                <w:bCs/>
                 <w:sz w:val="22"/>
                 <w:szCs w:val="22"/>
               </w:rPr>
@@ -2457,13 +2285,17 @@
               <w:jc w:val="center"/>
               <w:rPr>
                 <w:rFonts w:ascii="Arial" w:hAnsi="Arial" w:cs="Arial"/>
-                <w:sz w:val="22"/>
-                <w:szCs w:val="22"/>
-              </w:rPr>
-            </w:pPr>
-            <w:r>
-              <w:rPr>
-                <w:rFonts w:ascii="Arial" w:hAnsi="Arial" w:cs="Arial"/>
+                <w:b/>
+                <w:bCs/>
+                <w:sz w:val="22"/>
+                <w:szCs w:val="22"/>
+              </w:rPr>
+            </w:pPr>
+            <w:r>
+              <w:rPr>
+                <w:rFonts w:ascii="Arial" w:hAnsi="Arial" w:cs="Arial"/>
+                <w:b/>
+                <w:bCs/>
                 <w:sz w:val="22"/>
                 <w:szCs w:val="22"/>
               </w:rPr>
@@ -2524,13 +2356,17 @@
               <w:jc w:val="center"/>
               <w:rPr>
                 <w:rFonts w:ascii="Arial" w:hAnsi="Arial" w:cs="Arial"/>
-                <w:sz w:val="22"/>
-                <w:szCs w:val="22"/>
-              </w:rPr>
-            </w:pPr>
-            <w:r>
-              <w:rPr>
-                <w:rFonts w:ascii="Arial" w:hAnsi="Arial" w:cs="Arial"/>
+                <w:b/>
+                <w:bCs/>
+                <w:sz w:val="22"/>
+                <w:szCs w:val="22"/>
+              </w:rPr>
+            </w:pPr>
+            <w:r>
+              <w:rPr>
+                <w:rFonts w:ascii="Arial" w:hAnsi="Arial" w:cs="Arial"/>
+                <w:b/>
+                <w:bCs/>
                 <w:sz w:val="22"/>
                 <w:szCs w:val="22"/>
               </w:rPr>
@@ -2591,13 +2427,17 @@
               <w:jc w:val="center"/>
               <w:rPr>
                 <w:rFonts w:ascii="Arial" w:hAnsi="Arial" w:cs="Arial"/>
-                <w:sz w:val="22"/>
-                <w:szCs w:val="22"/>
-              </w:rPr>
-            </w:pPr>
-            <w:r>
-              <w:rPr>
-                <w:rFonts w:ascii="Arial" w:hAnsi="Arial" w:cs="Arial"/>
+                <w:b/>
+                <w:bCs/>
+                <w:sz w:val="22"/>
+                <w:szCs w:val="22"/>
+              </w:rPr>
+            </w:pPr>
+            <w:r>
+              <w:rPr>
+                <w:rFonts w:ascii="Arial" w:hAnsi="Arial" w:cs="Arial"/>
+                <w:b/>
+                <w:bCs/>
                 <w:sz w:val="22"/>
                 <w:szCs w:val="22"/>
               </w:rPr>
@@ -2658,13 +2498,17 @@
               <w:jc w:val="center"/>
               <w:rPr>
                 <w:rFonts w:ascii="Arial" w:hAnsi="Arial" w:cs="Arial"/>
-                <w:sz w:val="22"/>
-                <w:szCs w:val="22"/>
-              </w:rPr>
-            </w:pPr>
-            <w:r>
-              <w:rPr>
-                <w:rFonts w:ascii="Arial" w:hAnsi="Arial" w:cs="Arial"/>
+                <w:b/>
+                <w:bCs/>
+                <w:sz w:val="22"/>
+                <w:szCs w:val="22"/>
+              </w:rPr>
+            </w:pPr>
+            <w:r>
+              <w:rPr>
+                <w:rFonts w:ascii="Arial" w:hAnsi="Arial" w:cs="Arial"/>
+                <w:b/>
+                <w:bCs/>
                 <w:sz w:val="22"/>
                 <w:szCs w:val="22"/>
               </w:rPr>
@@ -2758,13 +2602,17 @@
               <w:jc w:val="center"/>
               <w:rPr>
                 <w:rFonts w:ascii="Arial" w:hAnsi="Arial" w:cs="Arial"/>
-                <w:sz w:val="22"/>
-                <w:szCs w:val="22"/>
-              </w:rPr>
-            </w:pPr>
-            <w:r>
-              <w:rPr>
-                <w:rFonts w:ascii="Arial" w:hAnsi="Arial" w:cs="Arial"/>
+                <w:b/>
+                <w:bCs/>
+                <w:sz w:val="22"/>
+                <w:szCs w:val="22"/>
+              </w:rPr>
+            </w:pPr>
+            <w:r>
+              <w:rPr>
+                <w:rFonts w:ascii="Arial" w:hAnsi="Arial" w:cs="Arial"/>
+                <w:b/>
+                <w:bCs/>
                 <w:sz w:val="22"/>
                 <w:szCs w:val="22"/>
               </w:rPr>
@@ -2856,32 +2704,33 @@
             <w:pPr>
               <w:pStyle w:val="Textoindependiente2"/>
               <w:rPr>
-                <w:rFonts w:ascii="Arial Narrow" w:hAnsi="Arial Narrow"/>
+                <w:rFonts w:ascii="Arial" w:hAnsi="Arial" w:cs="Arial"/>
                 <w:sz w:val="20"/>
               </w:rPr>
             </w:pPr>
             <w:r>
               <w:rPr>
-                <w:rFonts w:ascii="Arial Narrow" w:hAnsi="Arial Narrow"/>
+                <w:rFonts w:ascii="Arial" w:hAnsi="Arial" w:cs="Arial"/>
                 <w:sz w:val="20"/>
               </w:rPr>
-              <w:t xml:space="preserve">Realice una valoración general del proyecto de investigación, elija solo aquellos aspectos que considere sustantivos del mismo y enliste de manera </w:t>
-            </w:r>
-            <w:r>
-              <w:rPr>
-                <w:rFonts w:ascii="Arial Narrow" w:hAnsi="Arial Narrow"/>
-                <w:b/>
+              <w:t>Realice una valoración general del proyecto de investigación, elija solo aquellos aspectos que considere sustantivos del mismo</w:t>
+            </w:r>
+            <w:r>
+              <w:rPr>
+                <w:rFonts w:ascii="Arial" w:hAnsi="Arial" w:cs="Arial"/>
                 <w:sz w:val="20"/>
               </w:rPr>
-              <w:t>clara y concreta</w:t>
-            </w:r>
-            <w:r>
+              <w:t>.</w:t>
+            </w:r>
+          </w:p>
+          <w:p>
+            <w:pPr>
+              <w:pStyle w:val="Textoindependiente2"/>
               <w:rPr>
                 <w:rFonts w:ascii="Arial Narrow" w:hAnsi="Arial Narrow"/>
                 <w:sz w:val="20"/>
               </w:rPr>
-              <w:t xml:space="preserve"> lo siguiente: </w:t>
-            </w:r>
+            </w:pPr>
           </w:p>
           <w:p>
             <w:pPr>
@@ -2901,22 +2750,41 @@
               </w:rPr>
             </w:pPr>
           </w:p>
-          <w:p>
-            <w:pPr>
-              <w:pStyle w:val="Textoindependiente2"/>
-              <w:rPr>
-                <w:rFonts w:ascii="Arial Narrow" w:hAnsi="Arial Narrow"/>
+        </w:tc>
+        <w:tc>
+          <w:tcPr>
+            <w:tcW w:w="1984" w:type="dxa"/>
+            <w:vAlign w:val="center"/>
+          </w:tcPr>
+          <w:p>
+            <w:pPr>
+              <w:pStyle w:val="Textoindependiente2"/>
+              <w:jc w:val="center"/>
+              <w:rPr>
+                <w:rFonts w:ascii="Arial Narrow" w:hAnsi="Arial Narrow"/>
+                <w:b/>
+                <w:bCs/>
                 <w:sz w:val="20"/>
               </w:rPr>
             </w:pPr>
-          </w:p>
-        </w:tc>
-        <w:tc>
-          <w:tcPr>
-            <w:tcW w:w="1984" w:type="dxa"/>
-          </w:tcPr>
-          <w:p>
-            <w:pPr>
+            <w:r>
+              <w:rPr>
+                <w:rFonts w:ascii="Arial Narrow" w:hAnsi="Arial Narrow"/>
+                <w:b/>
+                <w:bCs/>
+                <w:sz w:val="20"/>
+              </w:rPr>
+              <w:t>{valoracion}</w:t>
+            </w:r>
+          </w:p>
+        </w:tc>
+        <w:tc>
+          <w:tcPr>
+            <w:tcW w:w="4927" w:type="dxa"/>
+          </w:tcPr>
+          <w:p>
+            <w:pPr>
+              <w:jc w:val="both"/>
               <w:rPr>
                 <w:rFonts w:ascii="Arial Narrow" w:eastAsia="Times New Roman" w:hAnsi="Arial Narrow" w:cs="Times New Roman"/>
                 <w:sz w:val="20"/>
@@ -2929,38 +2797,13 @@
             <w:pPr>
               <w:pStyle w:val="Textoindependiente2"/>
               <w:rPr>
-                <w:rFonts w:ascii="Arial Narrow" w:hAnsi="Arial Narrow"/>
+                <w:rFonts w:ascii="Arial" w:hAnsi="Arial" w:cs="Arial"/>
                 <w:sz w:val="20"/>
               </w:rPr>
             </w:pPr>
-          </w:p>
-        </w:tc>
-        <w:tc>
-          <w:tcPr>
-            <w:tcW w:w="4927" w:type="dxa"/>
-          </w:tcPr>
-          <w:p>
-            <w:pPr>
-              <w:jc w:val="both"/>
-              <w:rPr>
-                <w:rFonts w:ascii="Arial Narrow" w:eastAsia="Times New Roman" w:hAnsi="Arial Narrow" w:cs="Times New Roman"/>
-                <w:sz w:val="20"/>
-                <w:szCs w:val="20"/>
-                <w:lang w:eastAsia="es-ES"/>
-              </w:rPr>
-            </w:pPr>
-          </w:p>
-          <w:p>
-            <w:pPr>
-              <w:pStyle w:val="Textoindependiente2"/>
-              <w:rPr>
-                <w:rFonts w:ascii="Arial Narrow" w:hAnsi="Arial Narrow"/>
-                <w:sz w:val="20"/>
-              </w:rPr>
-            </w:pPr>
-            <w:r>
-              <w:rPr>
-                <w:rFonts w:ascii="Arial Narrow" w:hAnsi="Arial Narrow"/>
+            <w:r>
+              <w:rPr>
+                <w:rFonts w:ascii="Arial" w:hAnsi="Arial" w:cs="Arial"/>
                 <w:sz w:val="20"/>
               </w:rPr>
               <w:t>{r9}</w:t>

</xml_diff>

<commit_message>
PDF Y WORD listo
</commit_message>
<xml_diff>
--- a/osticket/scp/investigacion.docx
+++ b/osticket/scp/investigacion.docx
@@ -178,92 +178,6 @@
     </w:p>
     <w:p>
       <w:pPr>
-        <w:pStyle w:val="Textoindependiente2"/>
-        <w:rPr>
-          <w:rFonts w:ascii="Arial Narrow" w:hAnsi="Arial Narrow"/>
-          <w:bCs/>
-          <w:sz w:val="20"/>
-        </w:rPr>
-      </w:pPr>
-      <w:r>
-        <w:rPr>
-          <w:rFonts w:ascii="Arial Narrow" w:hAnsi="Arial Narrow"/>
-          <w:b/>
-          <w:sz w:val="20"/>
-        </w:rPr>
-        <w:t>Título del proyecto:</w:t>
-      </w:r>
-      <w:r>
-        <w:rPr>
-          <w:rFonts w:ascii="Arial Narrow" w:hAnsi="Arial Narrow"/>
-          <w:bCs/>
-          <w:sz w:val="20"/>
-        </w:rPr>
-        <w:t xml:space="preserve"> </w:t>
-      </w:r>
-    </w:p>
-    <w:p>
-      <w:pPr>
-        <w:pStyle w:val="Textoindependiente2"/>
-        <w:rPr>
-          <w:rFonts w:ascii="Arial Narrow" w:hAnsi="Arial Narrow"/>
-          <w:bCs/>
-          <w:sz w:val="20"/>
-        </w:rPr>
-      </w:pPr>
-      <w:r>
-        <w:rPr>
-          <w:rFonts w:ascii="Arial Narrow" w:hAnsi="Arial Narrow"/>
-          <w:b/>
-          <w:sz w:val="20"/>
-        </w:rPr>
-        <w:t>Línea temática afín</w:t>
-      </w:r>
-      <w:r>
-        <w:rPr>
-          <w:rFonts w:ascii="Arial Narrow" w:hAnsi="Arial Narrow"/>
-          <w:b/>
-          <w:sz w:val="20"/>
-        </w:rPr>
-        <w:t>:</w:t>
-      </w:r>
-      <w:r>
-        <w:rPr>
-          <w:rFonts w:ascii="Arial Narrow" w:hAnsi="Arial Narrow"/>
-          <w:bCs/>
-          <w:sz w:val="20"/>
-        </w:rPr>
-        <w:t xml:space="preserve"> </w:t>
-      </w:r>
-    </w:p>
-    <w:p>
-      <w:pPr>
-        <w:pStyle w:val="Textoindependiente2"/>
-        <w:rPr>
-          <w:rFonts w:ascii="Arial Narrow" w:hAnsi="Arial Narrow"/>
-          <w:bCs/>
-          <w:sz w:val="20"/>
-        </w:rPr>
-      </w:pPr>
-      <w:r>
-        <w:rPr>
-          <w:rFonts w:ascii="Arial Narrow" w:hAnsi="Arial Narrow"/>
-          <w:b/>
-          <w:sz w:val="20"/>
-        </w:rPr>
-        <w:t>Origen del proyecto:</w:t>
-      </w:r>
-      <w:r>
-        <w:rPr>
-          <w:rFonts w:ascii="Arial Narrow" w:hAnsi="Arial Narrow"/>
-          <w:bCs/>
-          <w:sz w:val="20"/>
-        </w:rPr>
-        <w:t xml:space="preserve"> </w:t>
-      </w:r>
-    </w:p>
-    <w:p>
-      <w:pPr>
         <w:rPr>
           <w:rFonts w:ascii="Arial Narrow" w:hAnsi="Arial Narrow"/>
           <w:bCs/>
@@ -300,7 +214,7 @@
           <w:bCs/>
           <w:sz w:val="20"/>
         </w:rPr>
-        <w:t xml:space="preserve"> </w:t>
+        <w:t>{usuario}</w:t>
       </w:r>
     </w:p>
     <w:p>
@@ -1010,7 +924,6 @@
                 <w:sz w:val="22"/>
                 <w:szCs w:val="22"/>
               </w:rPr>
-              <w:lastRenderedPageBreak/>
               <w:t>{p6}</w:t>
             </w:r>
           </w:p>
@@ -1085,6 +998,7 @@
                 <w:sz w:val="22"/>
                 <w:szCs w:val="22"/>
               </w:rPr>
+              <w:lastRenderedPageBreak/>
               <w:t>{p7}</w:t>
             </w:r>
           </w:p>
@@ -2269,7 +2183,6 @@
               <w:rPr>
                 <w:rFonts w:ascii="Arial Narrow" w:hAnsi="Arial Narrow"/>
               </w:rPr>
-              <w:lastRenderedPageBreak/>
               <w:t>{p19}</w:t>
             </w:r>
           </w:p>
@@ -2412,6 +2325,7 @@
               <w:rPr>
                 <w:rFonts w:ascii="Arial Narrow" w:hAnsi="Arial Narrow"/>
               </w:rPr>
+              <w:lastRenderedPageBreak/>
               <w:t>{p21}</w:t>
             </w:r>
           </w:p>

</xml_diff>

<commit_message>
Todo listo para probar 2.0
</commit_message>
<xml_diff>
--- a/osticket/scp/investigacion.docx
+++ b/osticket/scp/investigacion.docx
@@ -2355,7 +2355,27 @@
                 <w:sz w:val="22"/>
                 <w:szCs w:val="22"/>
               </w:rPr>
-              <w:t>{a22}</w:t>
+              <w:t>{a2</w:t>
+            </w:r>
+            <w:r>
+              <w:rPr>
+                <w:rFonts w:ascii="Arial" w:hAnsi="Arial" w:cs="Arial"/>
+                <w:b/>
+                <w:bCs/>
+                <w:sz w:val="22"/>
+                <w:szCs w:val="22"/>
+              </w:rPr>
+              <w:t>1</w:t>
+            </w:r>
+            <w:r>
+              <w:rPr>
+                <w:rFonts w:ascii="Arial" w:hAnsi="Arial" w:cs="Arial"/>
+                <w:b/>
+                <w:bCs/>
+                <w:sz w:val="22"/>
+                <w:szCs w:val="22"/>
+              </w:rPr>
+              <w:t>}</w:t>
             </w:r>
           </w:p>
         </w:tc>
@@ -2426,7 +2446,27 @@
                 <w:sz w:val="22"/>
                 <w:szCs w:val="22"/>
               </w:rPr>
-              <w:t>{a23}</w:t>
+              <w:t>{a2</w:t>
+            </w:r>
+            <w:r>
+              <w:rPr>
+                <w:rFonts w:ascii="Arial" w:hAnsi="Arial" w:cs="Arial"/>
+                <w:b/>
+                <w:bCs/>
+                <w:sz w:val="22"/>
+                <w:szCs w:val="22"/>
+              </w:rPr>
+              <w:t>2</w:t>
+            </w:r>
+            <w:r>
+              <w:rPr>
+                <w:rFonts w:ascii="Arial" w:hAnsi="Arial" w:cs="Arial"/>
+                <w:b/>
+                <w:bCs/>
+                <w:sz w:val="22"/>
+                <w:szCs w:val="22"/>
+              </w:rPr>
+              <w:t>}</w:t>
             </w:r>
           </w:p>
         </w:tc>
@@ -2530,7 +2570,27 @@
                 <w:sz w:val="22"/>
                 <w:szCs w:val="22"/>
               </w:rPr>
-              <w:t>{a24}</w:t>
+              <w:t>{a2</w:t>
+            </w:r>
+            <w:r>
+              <w:rPr>
+                <w:rFonts w:ascii="Arial" w:hAnsi="Arial" w:cs="Arial"/>
+                <w:b/>
+                <w:bCs/>
+                <w:sz w:val="22"/>
+                <w:szCs w:val="22"/>
+              </w:rPr>
+              <w:t>3</w:t>
+            </w:r>
+            <w:r>
+              <w:rPr>
+                <w:rFonts w:ascii="Arial" w:hAnsi="Arial" w:cs="Arial"/>
+                <w:b/>
+                <w:bCs/>
+                <w:sz w:val="22"/>
+                <w:szCs w:val="22"/>
+              </w:rPr>
+              <w:t>}</w:t>
             </w:r>
           </w:p>
         </w:tc>
@@ -2681,6 +2741,15 @@
                 <w:sz w:val="20"/>
               </w:rPr>
             </w:pPr>
+            <w:r>
+              <w:rPr>
+                <w:rFonts w:ascii="Arial Narrow" w:hAnsi="Arial Narrow"/>
+                <w:b/>
+                <w:bCs/>
+                <w:sz w:val="20"/>
+              </w:rPr>
+              <w:t xml:space="preserve">Valoración general: </w:t>
+            </w:r>
             <w:r>
               <w:rPr>
                 <w:rFonts w:ascii="Arial Narrow" w:hAnsi="Arial Narrow"/>

</xml_diff>